<commit_message>
bab 1 revisi 1
</commit_message>
<xml_diff>
--- a/Bab I.docx
+++ b/Bab I.docx
@@ -4724,7 +4724,7 @@
             <w:color w:val="auto"/>
             <w:u w:val="none"/>
           </w:rPr>
-          <w:t>ii</w:t>
+          <w:t>iv</w:t>
         </w:r>
         <w:r>
           <w:rPr>
@@ -4822,7 +4822,7 @@
             <w:color w:val="auto"/>
             <w:u w:val="none"/>
           </w:rPr>
-          <w:t>i</w:t>
+          <w:t>v</w:t>
         </w:r>
         <w:r>
           <w:rPr>
@@ -4920,7 +4920,7 @@
             <w:color w:val="auto"/>
             <w:u w:val="none"/>
           </w:rPr>
-          <w:t>iv</w:t>
+          <w:t>vi</w:t>
         </w:r>
         <w:r>
           <w:rPr>
@@ -5012,7 +5012,7 @@
             <w:color w:val="auto"/>
             <w:u w:val="none"/>
           </w:rPr>
-          <w:t>1</w:t>
+          <w:t>7</w:t>
         </w:r>
         <w:r>
           <w:rPr>
@@ -5104,7 +5104,7 @@
             <w:color w:val="auto"/>
             <w:u w:val="none"/>
           </w:rPr>
-          <w:t>1</w:t>
+          <w:t>7</w:t>
         </w:r>
         <w:r>
           <w:rPr>
@@ -5196,7 +5196,7 @@
             <w:color w:val="auto"/>
             <w:u w:val="none"/>
           </w:rPr>
-          <w:t>2</w:t>
+          <w:t>9</w:t>
         </w:r>
         <w:r>
           <w:rPr>
@@ -5288,7 +5288,7 @@
             <w:color w:val="auto"/>
             <w:u w:val="none"/>
           </w:rPr>
-          <w:t>2</w:t>
+          <w:t>9</w:t>
         </w:r>
         <w:r>
           <w:rPr>
@@ -5380,7 +5380,7 @@
             <w:color w:val="auto"/>
             <w:u w:val="none"/>
           </w:rPr>
-          <w:t>3</w:t>
+          <w:t>9</w:t>
         </w:r>
         <w:r>
           <w:rPr>
@@ -5472,7 +5472,7 @@
             <w:color w:val="auto"/>
             <w:u w:val="none"/>
           </w:rPr>
-          <w:t>3</w:t>
+          <w:t>10</w:t>
         </w:r>
         <w:r>
           <w:rPr>
@@ -5564,7 +5564,7 @@
             <w:color w:val="auto"/>
             <w:u w:val="none"/>
           </w:rPr>
-          <w:t>3</w:t>
+          <w:t>10</w:t>
         </w:r>
         <w:r>
           <w:rPr>
@@ -5637,26 +5637,19 @@
             <w:color w:val="auto"/>
             <w:u w:val="none"/>
           </w:rPr>
+          <w:fldChar w:fldCharType="separate"/>
         </w:r>
         <w:r>
           <w:rPr>
             <w:rStyle w:val="Hyperlink"/>
+            <w:b/>
+            <w:bCs/>
             <w:noProof/>
             <w:webHidden/>
             <w:color w:val="auto"/>
             <w:u w:val="none"/>
           </w:rPr>
-          <w:fldChar w:fldCharType="separate"/>
-        </w:r>
-        <w:r>
-          <w:rPr>
-            <w:rStyle w:val="Hyperlink"/>
-            <w:noProof/>
-            <w:webHidden/>
-            <w:color w:val="auto"/>
-            <w:u w:val="none"/>
-          </w:rPr>
-          <w:t>5</w:t>
+          <w:t>Error! Bookmark not defined.</w:t>
         </w:r>
         <w:r>
           <w:rPr>
@@ -5729,26 +5722,19 @@
             <w:color w:val="auto"/>
             <w:u w:val="none"/>
           </w:rPr>
+          <w:fldChar w:fldCharType="separate"/>
         </w:r>
         <w:r>
           <w:rPr>
             <w:rStyle w:val="Hyperlink"/>
+            <w:b/>
+            <w:bCs/>
             <w:noProof/>
             <w:webHidden/>
             <w:color w:val="auto"/>
             <w:u w:val="none"/>
           </w:rPr>
-          <w:fldChar w:fldCharType="separate"/>
-        </w:r>
-        <w:r>
-          <w:rPr>
-            <w:rStyle w:val="Hyperlink"/>
-            <w:noProof/>
-            <w:webHidden/>
-            <w:color w:val="auto"/>
-            <w:u w:val="none"/>
-          </w:rPr>
-          <w:t>7</w:t>
+          <w:t>Error! Bookmark not defined.</w:t>
         </w:r>
         <w:r>
           <w:rPr>
@@ -5951,26 +5937,19 @@
             <w:color w:val="auto"/>
             <w:u w:val="none"/>
           </w:rPr>
+          <w:fldChar w:fldCharType="separate"/>
         </w:r>
         <w:r>
           <w:rPr>
             <w:rStyle w:val="Hyperlink"/>
+            <w:b/>
+            <w:bCs/>
             <w:noProof/>
             <w:webHidden/>
             <w:color w:val="auto"/>
             <w:u w:val="none"/>
           </w:rPr>
-          <w:fldChar w:fldCharType="separate"/>
-        </w:r>
-        <w:r>
-          <w:rPr>
-            <w:rStyle w:val="Hyperlink"/>
-            <w:noProof/>
-            <w:webHidden/>
-            <w:color w:val="auto"/>
-            <w:u w:val="none"/>
-          </w:rPr>
-          <w:t>6</w:t>
+          <w:t>Error! Bookmark not defined.</w:t>
         </w:r>
         <w:r>
           <w:rPr>
@@ -6074,26 +6053,19 @@
             <w:color w:val="auto"/>
             <w:u w:val="none"/>
           </w:rPr>
+          <w:fldChar w:fldCharType="separate"/>
         </w:r>
         <w:r>
           <w:rPr>
             <w:rStyle w:val="Hyperlink"/>
+            <w:b/>
+            <w:bCs/>
             <w:noProof/>
             <w:webHidden/>
             <w:color w:val="auto"/>
             <w:u w:val="none"/>
           </w:rPr>
-          <w:fldChar w:fldCharType="separate"/>
-        </w:r>
-        <w:r>
-          <w:rPr>
-            <w:rStyle w:val="Hyperlink"/>
-            <w:noProof/>
-            <w:webHidden/>
-            <w:color w:val="auto"/>
-            <w:u w:val="none"/>
-          </w:rPr>
-          <w:t>7</w:t>
+          <w:t>Error! Bookmark not defined.</w:t>
         </w:r>
         <w:r>
           <w:rPr>
@@ -6274,26 +6246,19 @@
             <w:color w:val="auto"/>
             <w:u w:val="none"/>
           </w:rPr>
+          <w:fldChar w:fldCharType="separate"/>
         </w:r>
         <w:r>
           <w:rPr>
             <w:rStyle w:val="Hyperlink"/>
+            <w:b/>
+            <w:bCs/>
             <w:noProof/>
             <w:webHidden/>
             <w:color w:val="auto"/>
             <w:u w:val="none"/>
           </w:rPr>
-          <w:fldChar w:fldCharType="separate"/>
-        </w:r>
-        <w:r>
-          <w:rPr>
-            <w:rStyle w:val="Hyperlink"/>
-            <w:noProof/>
-            <w:webHidden/>
-            <w:color w:val="auto"/>
-            <w:u w:val="none"/>
-          </w:rPr>
-          <w:t>5</w:t>
+          <w:t>Error! Bookmark not defined.</w:t>
         </w:r>
         <w:r>
           <w:rPr>
@@ -6889,7 +6854,15 @@
           <w:sz w:val="24"/>
           <w:lang w:val="id-ID"/>
         </w:rPr>
-        <w:t xml:space="preserve"> peserta CPNS dituntut untuk memperbanyak latihan soal CPNS, salah satunya dengan sering </w:t>
+        <w:t xml:space="preserve"> peserta CPNS dituntut untuk memperbanyak latihan soal CPNS</w:t>
+      </w:r>
+      <w:r>
+        <w:rPr>
+          <w:rFonts w:ascii="Times New Roman" w:hAnsi="Times New Roman" w:cs="Times New Roman"/>
+          <w:sz w:val="24"/>
+          <w:lang w:val="id-ID"/>
+        </w:rPr>
+        <w:t xml:space="preserve"> baik dengan mengerjakan soal pada buku CPNS yang tersedia di toko-toko ataupun ataupun dengan mengerjakan aplikasi yang tersedia di paket pembelian buku yang memiliki sistem </w:t>
       </w:r>
       <w:r>
         <w:rPr>
@@ -6899,7 +6872,23 @@
           <w:sz w:val="24"/>
           <w:lang w:val="id-ID"/>
         </w:rPr>
-        <w:t>try out</w:t>
+        <w:t>Computer Asseted Test</w:t>
+      </w:r>
+      <w:r>
+        <w:rPr>
+          <w:rFonts w:ascii="Times New Roman" w:hAnsi="Times New Roman" w:cs="Times New Roman"/>
+          <w:sz w:val="24"/>
+          <w:lang w:val="id-ID"/>
+        </w:rPr>
+        <w:t xml:space="preserve"> (CAT)</w:t>
+      </w:r>
+      <w:r>
+        <w:rPr>
+          <w:rFonts w:ascii="Times New Roman" w:hAnsi="Times New Roman" w:cs="Times New Roman"/>
+          <w:sz w:val="24"/>
+          <w:lang w:val="id-ID"/>
+        </w:rPr>
+        <w:t xml:space="preserve"> sesuai dengan </w:t>
       </w:r>
       <w:r>
         <w:rPr>
@@ -6909,57 +6898,15 @@
           <w:sz w:val="24"/>
           <w:lang w:val="id-ID"/>
         </w:rPr>
-        <w:t xml:space="preserve"> </w:t>
-      </w:r>
-      <w:r>
-        <w:rPr>
-          <w:rFonts w:ascii="Times New Roman" w:hAnsi="Times New Roman" w:cs="Times New Roman"/>
-          <w:sz w:val="24"/>
-          <w:lang w:val="id-ID"/>
-        </w:rPr>
-        <w:t xml:space="preserve">soal CPNS sehingga peserta CPNS akan terbiasa dengan sistem pengerjaan soalyang memiliki batas waktu 90 menit dengan sistem </w:t>
-      </w:r>
-      <w:r>
-        <w:rPr>
-          <w:rFonts w:ascii="Times New Roman" w:hAnsi="Times New Roman" w:cs="Times New Roman"/>
-          <w:i/>
-          <w:iCs/>
-          <w:sz w:val="24"/>
-          <w:lang w:val="id-ID"/>
-        </w:rPr>
-        <w:t>Computer Asseted Test</w:t>
-      </w:r>
-      <w:r>
-        <w:rPr>
-          <w:rFonts w:ascii="Times New Roman" w:hAnsi="Times New Roman" w:cs="Times New Roman"/>
-          <w:sz w:val="24"/>
-          <w:lang w:val="id-ID"/>
-        </w:rPr>
-        <w:t xml:space="preserve"> </w:t>
-      </w:r>
-      <w:r>
-        <w:rPr>
-          <w:rFonts w:ascii="Times New Roman" w:hAnsi="Times New Roman" w:cs="Times New Roman"/>
-          <w:sz w:val="24"/>
-          <w:lang w:val="id-ID"/>
-        </w:rPr>
-        <w:t>(</w:t>
-      </w:r>
-      <w:r>
-        <w:rPr>
-          <w:rFonts w:ascii="Times New Roman" w:hAnsi="Times New Roman" w:cs="Times New Roman"/>
-          <w:sz w:val="24"/>
-          <w:lang w:val="id-ID"/>
-        </w:rPr>
-        <w:t>CAT</w:t>
-      </w:r>
-      <w:r>
-        <w:rPr>
-          <w:rFonts w:ascii="Times New Roman" w:hAnsi="Times New Roman" w:cs="Times New Roman"/>
-          <w:sz w:val="24"/>
-          <w:lang w:val="id-ID"/>
-        </w:rPr>
-        <w:t>)</w:t>
+        <w:t xml:space="preserve">test </w:t>
+      </w:r>
+      <w:r>
+        <w:rPr>
+          <w:rFonts w:ascii="Times New Roman" w:hAnsi="Times New Roman" w:cs="Times New Roman"/>
+          <w:sz w:val="24"/>
+          <w:lang w:val="id-ID"/>
+        </w:rPr>
+        <w:t>CPNS yang sesungguhnya</w:t>
       </w:r>
       <w:r>
         <w:rPr>
@@ -7185,25 +7132,15 @@
           <w:sz w:val="24"/>
           <w:lang w:val="id-ID"/>
         </w:rPr>
-        <w:t xml:space="preserve">CPNS sesungguhnya, sehingga nantinya memberikan </w:t>
-      </w:r>
-      <w:bookmarkStart w:id="7" w:name="_GoBack"/>
-      <w:bookmarkEnd w:id="7"/>
-      <w:r>
-        <w:rPr>
-          <w:rFonts w:ascii="Times New Roman" w:hAnsi="Times New Roman" w:cs="Times New Roman"/>
-          <w:sz w:val="24"/>
-          <w:lang w:val="id-ID"/>
-        </w:rPr>
-        <w:t xml:space="preserve">kesempatan lebih besar untuk lulus karena tiap soal </w:t>
-      </w:r>
-      <w:r>
-        <w:rPr>
-          <w:rFonts w:ascii="Times New Roman" w:hAnsi="Times New Roman" w:cs="Times New Roman"/>
-          <w:sz w:val="24"/>
-          <w:lang w:val="id-ID"/>
-        </w:rPr>
-        <w:t>memiliki penjelasan yang cukup lengkap.</w:t>
+        <w:t>CPNS sesungguhnya, sehingga nantinya memberikan kesempatan lebih besar untuk lulus</w:t>
+      </w:r>
+      <w:r>
+        <w:rPr>
+          <w:rFonts w:ascii="Times New Roman" w:hAnsi="Times New Roman" w:cs="Times New Roman"/>
+          <w:sz w:val="24"/>
+          <w:lang w:val="id-ID"/>
+        </w:rPr>
+        <w:t>.</w:t>
       </w:r>
     </w:p>
     <w:p>
@@ -9526,6 +9463,81 @@
         </w:rPr>
         <w:t xml:space="preserve"> </w:t>
       </w:r>
+      <w:r>
+        <w:rPr>
+          <w:rStyle w:val="fontstyle01"/>
+          <w:i w:val="0"/>
+          <w:iCs w:val="0"/>
+          <w:lang w:val="id-ID"/>
+        </w:rPr>
+        <w:t xml:space="preserve">Pada penelitian yang dirujuk juga memiliki persamaan pembuatan basis aplikasi yakni berbasis </w:t>
+      </w:r>
+      <w:r>
+        <w:rPr>
+          <w:rStyle w:val="fontstyle01"/>
+          <w:lang w:val="id-ID"/>
+        </w:rPr>
+        <w:t>w</w:t>
+      </w:r>
+      <w:r>
+        <w:rPr>
+          <w:rStyle w:val="fontstyle01"/>
+          <w:lang w:val="id-ID"/>
+        </w:rPr>
+        <w:t xml:space="preserve">eb, </w:t>
+      </w:r>
+      <w:r>
+        <w:rPr>
+          <w:rStyle w:val="fontstyle01"/>
+          <w:i w:val="0"/>
+          <w:iCs w:val="0"/>
+          <w:lang w:val="id-ID"/>
+        </w:rPr>
+        <w:t xml:space="preserve">oleh karena itu penulis akan membangun aplikasi berbasis </w:t>
+      </w:r>
+      <w:r>
+        <w:rPr>
+          <w:rStyle w:val="fontstyle01"/>
+          <w:lang w:val="id-ID"/>
+        </w:rPr>
+        <w:t>web</w:t>
+      </w:r>
+      <w:r>
+        <w:rPr>
+          <w:rStyle w:val="fontstyle01"/>
+          <w:i w:val="0"/>
+          <w:iCs w:val="0"/>
+          <w:lang w:val="id-ID"/>
+        </w:rPr>
+        <w:t xml:space="preserve"> dengan alasan</w:t>
+      </w:r>
+      <w:r>
+        <w:rPr>
+          <w:rStyle w:val="fontstyle01"/>
+          <w:i w:val="0"/>
+          <w:iCs w:val="0"/>
+          <w:lang w:val="id-ID"/>
+        </w:rPr>
+        <w:t xml:space="preserve"> aplikasi akan lebih fleksibel untuk diakses dimana saja pada perangkat apa saja tanpa melakukan instalasi terlebih dahulu</w:t>
+      </w:r>
+      <w:r>
+        <w:rPr>
+          <w:rStyle w:val="fontstyle01"/>
+          <w:i w:val="0"/>
+          <w:iCs w:val="0"/>
+          <w:lang w:val="id-ID"/>
+        </w:rPr>
+        <w:t xml:space="preserve"> dengan tampilan aplikasi yang dapat menyesuaikan ukuran layar secara responsif</w:t>
+      </w:r>
+      <w:r>
+        <w:rPr>
+          <w:rStyle w:val="fontstyle01"/>
+          <w:i w:val="0"/>
+          <w:iCs w:val="0"/>
+          <w:lang w:val="id-ID"/>
+        </w:rPr>
+        <w:t xml:space="preserve">. </w:t>
+      </w:r>
       <w:proofErr w:type="spellStart"/>
       <w:r>
         <w:rPr>
@@ -9702,7 +9714,16 @@
           <w:szCs w:val="24"/>
           <w:lang w:val="id-ID"/>
         </w:rPr>
-        <w:t>Web.</w:t>
+        <w:t>Web</w:t>
+      </w:r>
+      <w:r>
+        <w:rPr>
+          <w:rFonts w:ascii="Times New Roman" w:hAnsi="Times New Roman" w:cs="Times New Roman"/>
+          <w:sz w:val="24"/>
+          <w:szCs w:val="24"/>
+          <w:lang w:val="id-ID"/>
+        </w:rPr>
+        <w:t>.</w:t>
       </w:r>
     </w:p>
     <w:p>
@@ -9717,13 +9738,44 @@
     </w:p>
     <w:p>
       <w:pPr>
+        <w:spacing w:after="0" w:line="360" w:lineRule="auto"/>
+        <w:jc w:val="both"/>
+        <w:rPr>
+          <w:rFonts w:ascii="Times New Roman" w:hAnsi="Times New Roman" w:cs="Times New Roman"/>
+          <w:sz w:val="24"/>
+        </w:rPr>
+      </w:pPr>
+    </w:p>
+    <w:p>
+      <w:pPr>
+        <w:spacing w:after="0" w:line="360" w:lineRule="auto"/>
+        <w:jc w:val="both"/>
+        <w:rPr>
+          <w:rFonts w:ascii="Times New Roman" w:hAnsi="Times New Roman" w:cs="Times New Roman"/>
+          <w:sz w:val="24"/>
+        </w:rPr>
+      </w:pPr>
+    </w:p>
+    <w:p>
+      <w:pPr>
+        <w:spacing w:after="0" w:line="360" w:lineRule="auto"/>
+        <w:jc w:val="both"/>
+        <w:rPr>
+          <w:rFonts w:ascii="Times New Roman" w:hAnsi="Times New Roman" w:cs="Times New Roman"/>
+          <w:sz w:val="24"/>
+        </w:rPr>
+      </w:pPr>
+    </w:p>
+    <w:p>
+      <w:pPr>
         <w:pStyle w:val="SUBBAB"/>
       </w:pPr>
-      <w:bookmarkStart w:id="8" w:name="_Toc526762279"/>
-      <w:r>
+      <w:bookmarkStart w:id="7" w:name="_Toc526762279"/>
+      <w:r>
+        <w:lastRenderedPageBreak/>
         <w:t>1.2. Masalah Penelitian</w:t>
       </w:r>
-      <w:bookmarkEnd w:id="8"/>
+      <w:bookmarkEnd w:id="7"/>
     </w:p>
     <w:p>
       <w:pPr>
@@ -10073,7 +10125,6 @@
           <w:sz w:val="24"/>
           <w:lang w:val="id-ID"/>
         </w:rPr>
-        <w:lastRenderedPageBreak/>
         <w:t xml:space="preserve">Tidak adanya informasi lanjutan dari nilai hasil </w:t>
       </w:r>
       <w:r>
@@ -10168,11 +10219,11 @@
       <w:pPr>
         <w:pStyle w:val="SUBBAB"/>
       </w:pPr>
-      <w:bookmarkStart w:id="9" w:name="_Toc526762280"/>
+      <w:bookmarkStart w:id="8" w:name="_Toc526762280"/>
       <w:r>
         <w:t>1.3. Tujuan Penelitian</w:t>
       </w:r>
-      <w:bookmarkEnd w:id="9"/>
+      <w:bookmarkEnd w:id="8"/>
     </w:p>
     <w:p>
       <w:pPr>
@@ -10359,61 +10410,7 @@
           <w:szCs w:val="24"/>
           <w:lang w:val="id-ID"/>
         </w:rPr>
-        <w:t xml:space="preserve">ancang </w:t>
-      </w:r>
-      <w:r>
-        <w:rPr>
-          <w:rFonts w:ascii="Times New Roman" w:hAnsi="Times New Roman" w:cs="Times New Roman"/>
-          <w:sz w:val="24"/>
-          <w:szCs w:val="24"/>
-          <w:lang w:val="id-ID"/>
-        </w:rPr>
-        <w:t>b</w:t>
-      </w:r>
-      <w:r>
-        <w:rPr>
-          <w:rFonts w:ascii="Times New Roman" w:hAnsi="Times New Roman" w:cs="Times New Roman"/>
-          <w:sz w:val="24"/>
-          <w:szCs w:val="24"/>
-          <w:lang w:val="id-ID"/>
-        </w:rPr>
-        <w:t xml:space="preserve">angun </w:t>
-      </w:r>
-      <w:r>
-        <w:rPr>
-          <w:rFonts w:ascii="Times New Roman" w:hAnsi="Times New Roman" w:cs="Times New Roman"/>
-          <w:sz w:val="24"/>
-          <w:szCs w:val="24"/>
-          <w:lang w:val="id-ID"/>
-        </w:rPr>
-        <w:t>s</w:t>
-      </w:r>
-      <w:r>
-        <w:rPr>
-          <w:rFonts w:ascii="Times New Roman" w:hAnsi="Times New Roman" w:cs="Times New Roman"/>
-          <w:sz w:val="24"/>
-          <w:szCs w:val="24"/>
-          <w:lang w:val="id-ID"/>
-        </w:rPr>
-        <w:t xml:space="preserve">istem </w:t>
-      </w:r>
-      <w:r>
-        <w:rPr>
-          <w:rFonts w:ascii="Times New Roman" w:hAnsi="Times New Roman" w:cs="Times New Roman"/>
-          <w:sz w:val="24"/>
-          <w:szCs w:val="24"/>
-          <w:lang w:val="id-ID"/>
-        </w:rPr>
-        <w:t>i</w:t>
-      </w:r>
-      <w:r>
-        <w:rPr>
-          <w:rFonts w:ascii="Times New Roman" w:hAnsi="Times New Roman" w:cs="Times New Roman"/>
-          <w:sz w:val="24"/>
-          <w:szCs w:val="24"/>
-          <w:lang w:val="id-ID"/>
-        </w:rPr>
-        <w:t xml:space="preserve">nformasi </w:t>
+        <w:t xml:space="preserve">ancang bangun sistem informasi </w:t>
       </w:r>
       <w:r>
         <w:rPr>
@@ -10444,52 +10441,7 @@
           <w:szCs w:val="24"/>
           <w:lang w:val="id-ID"/>
         </w:rPr>
-        <w:t>u</w:t>
-      </w:r>
-      <w:r>
-        <w:rPr>
-          <w:rFonts w:ascii="Times New Roman" w:hAnsi="Times New Roman" w:cs="Times New Roman"/>
-          <w:sz w:val="24"/>
-          <w:szCs w:val="24"/>
-          <w:lang w:val="id-ID"/>
-        </w:rPr>
-        <w:t xml:space="preserve">ntuk </w:t>
-      </w:r>
-      <w:r>
-        <w:rPr>
-          <w:rFonts w:ascii="Times New Roman" w:hAnsi="Times New Roman" w:cs="Times New Roman"/>
-          <w:sz w:val="24"/>
-          <w:szCs w:val="24"/>
-          <w:lang w:val="id-ID"/>
-        </w:rPr>
-        <w:t>s</w:t>
-      </w:r>
-      <w:r>
-        <w:rPr>
-          <w:rFonts w:ascii="Times New Roman" w:hAnsi="Times New Roman" w:cs="Times New Roman"/>
-          <w:sz w:val="24"/>
-          <w:szCs w:val="24"/>
-          <w:lang w:val="id-ID"/>
-        </w:rPr>
-        <w:t xml:space="preserve">oal CPNS </w:t>
-      </w:r>
-      <w:r>
-        <w:rPr>
-          <w:rFonts w:ascii="Times New Roman" w:hAnsi="Times New Roman" w:cs="Times New Roman"/>
-          <w:sz w:val="24"/>
-          <w:szCs w:val="24"/>
-          <w:lang w:val="id-ID"/>
-        </w:rPr>
-        <w:t>b</w:t>
-      </w:r>
-      <w:r>
-        <w:rPr>
-          <w:rFonts w:ascii="Times New Roman" w:hAnsi="Times New Roman" w:cs="Times New Roman"/>
-          <w:sz w:val="24"/>
-          <w:szCs w:val="24"/>
-          <w:lang w:val="id-ID"/>
-        </w:rPr>
-        <w:t xml:space="preserve">erbasis </w:t>
+        <w:t xml:space="preserve">untuk soal CPNS berbasis </w:t>
       </w:r>
       <w:r>
         <w:rPr>
@@ -10500,29 +10452,7 @@
           <w:szCs w:val="24"/>
           <w:lang w:val="id-ID"/>
         </w:rPr>
-        <w:t>w</w:t>
-      </w:r>
-      <w:r>
-        <w:rPr>
-          <w:rFonts w:ascii="Times New Roman" w:hAnsi="Times New Roman" w:cs="Times New Roman"/>
-          <w:i/>
-          <w:iCs/>
-          <w:sz w:val="24"/>
-          <w:szCs w:val="24"/>
-          <w:lang w:val="id-ID"/>
-        </w:rPr>
-        <w:t>eb</w:t>
-      </w:r>
-      <w:r>
-        <w:rPr>
-          <w:rFonts w:ascii="Times New Roman" w:hAnsi="Times New Roman" w:cs="Times New Roman"/>
-          <w:i/>
-          <w:iCs/>
-          <w:sz w:val="24"/>
-          <w:szCs w:val="24"/>
-          <w:lang w:val="id-ID"/>
-        </w:rPr>
-        <w:t xml:space="preserve"> </w:t>
+        <w:t xml:space="preserve">web </w:t>
       </w:r>
       <w:r>
         <w:rPr>
@@ -10711,11 +10641,11 @@
       <w:pPr>
         <w:pStyle w:val="SUBBAB"/>
       </w:pPr>
-      <w:bookmarkStart w:id="10" w:name="_Toc526762281"/>
+      <w:bookmarkStart w:id="9" w:name="_Toc526762281"/>
       <w:r>
         <w:t>1.4. Pertanyaan Penelitian</w:t>
       </w:r>
-      <w:bookmarkEnd w:id="10"/>
+      <w:bookmarkEnd w:id="9"/>
     </w:p>
     <w:p>
       <w:pPr>
@@ -11014,10 +10944,23 @@
     </w:p>
     <w:p>
       <w:pPr>
+        <w:spacing w:after="0" w:line="360" w:lineRule="auto"/>
+        <w:jc w:val="both"/>
+        <w:rPr>
+          <w:rFonts w:ascii="Times New Roman" w:hAnsi="Times New Roman" w:cs="Times New Roman"/>
+          <w:sz w:val="24"/>
+        </w:rPr>
+      </w:pPr>
+      <w:bookmarkStart w:id="10" w:name="_GoBack"/>
+      <w:bookmarkEnd w:id="10"/>
+    </w:p>
+    <w:p>
+      <w:pPr>
         <w:pStyle w:val="SUBBAB"/>
       </w:pPr>
       <w:bookmarkStart w:id="11" w:name="_Toc526762282"/>
       <w:r>
+        <w:lastRenderedPageBreak/>
         <w:t>1.5. Cakupan Penelitian</w:t>
       </w:r>
       <w:bookmarkEnd w:id="11"/>
@@ -11647,18 +11590,7 @@
           <w:szCs w:val="24"/>
           <w:lang w:val="id-ID"/>
         </w:rPr>
-        <w:t>web</w:t>
-      </w:r>
-      <w:r>
-        <w:rPr>
-          <w:rFonts w:ascii="Times New Roman" w:hAnsi="Times New Roman" w:cs="Times New Roman"/>
-          <w:i/>
-          <w:iCs/>
-          <w:sz w:val="24"/>
-          <w:szCs w:val="24"/>
-          <w:lang w:val="id-ID"/>
-        </w:rPr>
-        <w:t xml:space="preserve"> </w:t>
+        <w:t xml:space="preserve">web </w:t>
       </w:r>
       <w:r>
         <w:rPr>
@@ -11730,7 +11662,6 @@
           <w:sz w:val="24"/>
           <w:lang w:val="id-ID"/>
         </w:rPr>
-        <w:lastRenderedPageBreak/>
         <w:t xml:space="preserve">Dalam aplikasi menerapkan </w:t>
       </w:r>
       <w:r>
@@ -12991,6 +12922,7 @@
           <w:b/>
           <w:sz w:val="24"/>
         </w:rPr>
+        <w:lastRenderedPageBreak/>
         <w:t>JADWAL RENCANA KEGIATAN PENELITIAN</w:t>
       </w:r>
       <w:r>
@@ -13164,7 +13096,6 @@
         <w:t>.</w:t>
       </w:r>
     </w:p>
-    <w:p/>
     <w:sectPr>
       <w:type w:val="continuous"/>
       <w:pgSz w:w="11907" w:h="16839" w:code="9"/>
@@ -15017,7 +14948,7 @@
 </file>
 
 <file path=customXml/itemProps1.xml><?xml version="1.0" encoding="utf-8"?>
-<ds:datastoreItem xmlns:ds="http://schemas.openxmlformats.org/officeDocument/2006/customXml" ds:itemID="{F21FC085-C63C-4968-A1AE-BB2642359971}">
+<ds:datastoreItem xmlns:ds="http://schemas.openxmlformats.org/officeDocument/2006/customXml" ds:itemID="{4D23869E-79DA-4FD9-A837-AC6E9066F745}">
   <ds:schemaRefs>
     <ds:schemaRef ds:uri="http://schemas.openxmlformats.org/officeDocument/2006/bibliography"/>
   </ds:schemaRefs>

</xml_diff>